<commit_message>
add names in rapport
</commit_message>
<xml_diff>
--- a/DATA VISUALIZATION PROJECT.docx
+++ b/DATA VISUALIZATION PROJECT.docx
@@ -2,6 +2,341 @@
 <file path=word/document.xml><?xml version="1.0" encoding="utf-8"?>
 <w:document xmlns:wpc="http://schemas.microsoft.com/office/word/2010/wordprocessingCanvas" xmlns:cx="http://schemas.microsoft.com/office/drawing/2014/chartex" xmlns:cx1="http://schemas.microsoft.com/office/drawing/2015/9/8/chartex" xmlns:cx2="http://schemas.microsoft.com/office/drawing/2015/10/21/chartex" xmlns:cx3="http://schemas.microsoft.com/office/drawing/2016/5/9/chartex" xmlns:cx4="http://schemas.microsoft.com/office/drawing/2016/5/10/chartex" xmlns:cx5="http://schemas.microsoft.com/office/drawing/2016/5/11/chartex" xmlns:cx6="http://schemas.microsoft.com/office/drawing/2016/5/12/chartex" xmlns:cx7="http://schemas.microsoft.com/office/drawing/2016/5/13/chartex" xmlns:cx8="http://schemas.microsoft.com/office/drawing/2016/5/14/chartex" xmlns:mc="http://schemas.openxmlformats.org/markup-compatibility/2006" xmlns:aink="http://schemas.microsoft.com/office/drawing/2016/ink" xmlns:am3d="http://schemas.microsoft.com/office/drawing/2017/model3d" xmlns:o="urn:schemas-microsoft-com:office:office" xmlns:r="http://schemas.openxmlformats.org/officeDocument/2006/relationships" xmlns:m="http://schemas.openxmlformats.org/officeDocument/2006/math" xmlns:v="urn:schemas-microsoft-com:vml" xmlns:wp14="http://schemas.microsoft.com/office/word/2010/wordprocessingDrawing" xmlns:wp="http://schemas.openxmlformats.org/drawingml/2006/wordprocessingDrawing" xmlns:w10="urn:schemas-microsoft-com:office:word" xmlns:w="http://schemas.openxmlformats.org/wordprocessingml/2006/main" xmlns:w14="http://schemas.microsoft.com/office/word/2010/wordml" xmlns:w15="http://schemas.microsoft.com/office/word/2012/wordml" xmlns:w16cex="http://schemas.microsoft.com/office/word/2018/wordml/cex" xmlns:w16cid="http://schemas.microsoft.com/office/word/2016/wordml/cid" xmlns:w16="http://schemas.microsoft.com/office/word/2018/wordml" xmlns:w16sdtdh="http://schemas.microsoft.com/office/word/2020/wordml/sdtdatahash" xmlns:w16se="http://schemas.microsoft.com/office/word/2015/wordml/symex" xmlns:wpg="http://schemas.microsoft.com/office/word/2010/wordprocessingGroup" xmlns:wpi="http://schemas.microsoft.com/office/word/2010/wordprocessingInk" xmlns:wne="http://schemas.microsoft.com/office/word/2006/wordml" xmlns:wps="http://schemas.microsoft.com/office/word/2010/wordprocessingShape" mc:Ignorable="w14 w15 w16se w16cid w16 w16cex w16sdtdh wp14">
   <w:body>
+    <w:tbl>
+      <w:tblPr>
+        <w:tblStyle w:val="Grilledutableau"/>
+        <w:tblW w:w="0" w:type="auto"/>
+        <w:tblLook w:val="04A0" w:firstRow="1" w:lastRow="0" w:firstColumn="1" w:lastColumn="0" w:noHBand="0" w:noVBand="1"/>
+      </w:tblPr>
+      <w:tblGrid>
+        <w:gridCol w:w="3020"/>
+        <w:gridCol w:w="3021"/>
+        <w:gridCol w:w="3021"/>
+      </w:tblGrid>
+      <w:tr>
+        <w:tc>
+          <w:tcPr>
+            <w:tcW w:w="9062" w:type="dxa"/>
+            <w:gridSpan w:val="3"/>
+          </w:tcPr>
+          <w:p>
+            <w:pPr>
+              <w:jc w:val="center"/>
+              <w:rPr>
+                <w:sz w:val="28"/>
+                <w:szCs w:val="28"/>
+                <w:u w:val="single"/>
+              </w:rPr>
+            </w:pPr>
+            <w:proofErr w:type="spellStart"/>
+            <w:r>
+              <w:rPr>
+                <w:sz w:val="28"/>
+                <w:szCs w:val="28"/>
+                <w:u w:val="single"/>
+              </w:rPr>
+              <w:t>Students</w:t>
+            </w:r>
+            <w:proofErr w:type="spellEnd"/>
+          </w:p>
+        </w:tc>
+      </w:tr>
+      <w:tr>
+        <w:tc>
+          <w:tcPr>
+            <w:tcW w:w="3020" w:type="dxa"/>
+          </w:tcPr>
+          <w:p>
+            <w:pPr>
+              <w:jc w:val="center"/>
+              <w:rPr>
+                <w:sz w:val="28"/>
+                <w:szCs w:val="28"/>
+                <w:u w:val="single"/>
+              </w:rPr>
+            </w:pPr>
+            <w:r>
+              <w:rPr>
+                <w:sz w:val="28"/>
+                <w:szCs w:val="28"/>
+                <w:u w:val="single"/>
+              </w:rPr>
+              <w:t>Groupe</w:t>
+            </w:r>
+          </w:p>
+        </w:tc>
+        <w:tc>
+          <w:tcPr>
+            <w:tcW w:w="3021" w:type="dxa"/>
+          </w:tcPr>
+          <w:p>
+            <w:pPr>
+              <w:jc w:val="center"/>
+              <w:rPr>
+                <w:sz w:val="28"/>
+                <w:szCs w:val="28"/>
+                <w:u w:val="single"/>
+              </w:rPr>
+            </w:pPr>
+            <w:r>
+              <w:rPr>
+                <w:sz w:val="28"/>
+                <w:szCs w:val="28"/>
+                <w:u w:val="single"/>
+              </w:rPr>
+              <w:t>Prénom</w:t>
+            </w:r>
+          </w:p>
+        </w:tc>
+        <w:tc>
+          <w:tcPr>
+            <w:tcW w:w="3021" w:type="dxa"/>
+          </w:tcPr>
+          <w:p>
+            <w:pPr>
+              <w:jc w:val="center"/>
+              <w:rPr>
+                <w:sz w:val="28"/>
+                <w:szCs w:val="28"/>
+                <w:u w:val="single"/>
+              </w:rPr>
+            </w:pPr>
+            <w:r>
+              <w:rPr>
+                <w:sz w:val="28"/>
+                <w:szCs w:val="28"/>
+                <w:u w:val="single"/>
+              </w:rPr>
+              <w:t>Nom</w:t>
+            </w:r>
+          </w:p>
+        </w:tc>
+      </w:tr>
+      <w:tr>
+        <w:tc>
+          <w:tcPr>
+            <w:tcW w:w="3020" w:type="dxa"/>
+          </w:tcPr>
+          <w:p>
+            <w:pPr>
+              <w:jc w:val="center"/>
+              <w:rPr>
+                <w:sz w:val="28"/>
+                <w:szCs w:val="28"/>
+                <w:u w:val="single"/>
+              </w:rPr>
+            </w:pPr>
+            <w:r>
+              <w:rPr>
+                <w:sz w:val="28"/>
+                <w:szCs w:val="28"/>
+                <w:u w:val="single"/>
+              </w:rPr>
+              <w:t>LSI 1</w:t>
+            </w:r>
+          </w:p>
+        </w:tc>
+        <w:tc>
+          <w:tcPr>
+            <w:tcW w:w="3021" w:type="dxa"/>
+          </w:tcPr>
+          <w:p>
+            <w:pPr>
+              <w:jc w:val="center"/>
+              <w:rPr>
+                <w:sz w:val="28"/>
+                <w:szCs w:val="28"/>
+              </w:rPr>
+            </w:pPr>
+            <w:r>
+              <w:rPr>
+                <w:sz w:val="28"/>
+                <w:szCs w:val="28"/>
+              </w:rPr>
+              <w:t>Mahamat Moussa</w:t>
+            </w:r>
+          </w:p>
+        </w:tc>
+        <w:tc>
+          <w:tcPr>
+            <w:tcW w:w="3021" w:type="dxa"/>
+          </w:tcPr>
+          <w:p>
+            <w:pPr>
+              <w:jc w:val="center"/>
+              <w:rPr>
+                <w:sz w:val="28"/>
+                <w:szCs w:val="28"/>
+                <w:u w:val="single"/>
+              </w:rPr>
+            </w:pPr>
+            <w:r>
+              <w:rPr>
+                <w:b/>
+                <w:bCs/>
+                <w:sz w:val="28"/>
+                <w:szCs w:val="28"/>
+              </w:rPr>
+              <w:t>ADJI</w:t>
+            </w:r>
+          </w:p>
+        </w:tc>
+      </w:tr>
+      <w:tr>
+        <w:tc>
+          <w:tcPr>
+            <w:tcW w:w="3020" w:type="dxa"/>
+          </w:tcPr>
+          <w:p>
+            <w:pPr>
+              <w:jc w:val="center"/>
+              <w:rPr>
+                <w:sz w:val="28"/>
+                <w:szCs w:val="28"/>
+                <w:u w:val="single"/>
+              </w:rPr>
+            </w:pPr>
+            <w:r>
+              <w:rPr>
+                <w:sz w:val="28"/>
+                <w:szCs w:val="28"/>
+                <w:u w:val="single"/>
+              </w:rPr>
+              <w:t>LSI 2</w:t>
+            </w:r>
+          </w:p>
+        </w:tc>
+        <w:tc>
+          <w:tcPr>
+            <w:tcW w:w="3021" w:type="dxa"/>
+          </w:tcPr>
+          <w:p>
+            <w:pPr>
+              <w:jc w:val="center"/>
+              <w:rPr>
+                <w:sz w:val="28"/>
+                <w:szCs w:val="28"/>
+                <w:u w:val="single"/>
+              </w:rPr>
+            </w:pPr>
+            <w:r>
+              <w:rPr>
+                <w:sz w:val="28"/>
+                <w:szCs w:val="28"/>
+              </w:rPr>
+              <w:t>Bill Williams</w:t>
+            </w:r>
+          </w:p>
+        </w:tc>
+        <w:tc>
+          <w:tcPr>
+            <w:tcW w:w="3021" w:type="dxa"/>
+          </w:tcPr>
+          <w:p>
+            <w:pPr>
+              <w:jc w:val="center"/>
+              <w:rPr>
+                <w:sz w:val="28"/>
+                <w:szCs w:val="28"/>
+                <w:u w:val="single"/>
+              </w:rPr>
+            </w:pPr>
+            <w:r>
+              <w:rPr>
+                <w:b/>
+                <w:bCs/>
+                <w:sz w:val="28"/>
+                <w:szCs w:val="28"/>
+              </w:rPr>
+              <w:t>TSOFACK FOZEING</w:t>
+            </w:r>
+          </w:p>
+        </w:tc>
+      </w:tr>
+      <w:tr>
+        <w:tc>
+          <w:tcPr>
+            <w:tcW w:w="3020" w:type="dxa"/>
+          </w:tcPr>
+          <w:p>
+            <w:pPr>
+              <w:jc w:val="center"/>
+              <w:rPr>
+                <w:sz w:val="28"/>
+                <w:szCs w:val="28"/>
+                <w:u w:val="single"/>
+              </w:rPr>
+            </w:pPr>
+            <w:r>
+              <w:rPr>
+                <w:sz w:val="28"/>
+                <w:szCs w:val="28"/>
+                <w:u w:val="single"/>
+              </w:rPr>
+              <w:t>LSI 1</w:t>
+            </w:r>
+          </w:p>
+        </w:tc>
+        <w:tc>
+          <w:tcPr>
+            <w:tcW w:w="3021" w:type="dxa"/>
+          </w:tcPr>
+          <w:p>
+            <w:pPr>
+              <w:jc w:val="center"/>
+              <w:rPr>
+                <w:sz w:val="28"/>
+                <w:szCs w:val="28"/>
+                <w:u w:val="single"/>
+              </w:rPr>
+            </w:pPr>
+            <w:proofErr w:type="spellStart"/>
+            <w:r>
+              <w:rPr>
+                <w:sz w:val="28"/>
+                <w:szCs w:val="28"/>
+              </w:rPr>
+              <w:t>Phuoc-Duy</w:t>
+            </w:r>
+            <w:proofErr w:type="spellEnd"/>
+          </w:p>
+        </w:tc>
+        <w:tc>
+          <w:tcPr>
+            <w:tcW w:w="3021" w:type="dxa"/>
+          </w:tcPr>
+          <w:p>
+            <w:pPr>
+              <w:jc w:val="center"/>
+              <w:rPr>
+                <w:sz w:val="28"/>
+                <w:szCs w:val="28"/>
+                <w:u w:val="single"/>
+              </w:rPr>
+            </w:pPr>
+            <w:r>
+              <w:rPr>
+                <w:b/>
+                <w:bCs/>
+                <w:sz w:val="28"/>
+                <w:szCs w:val="28"/>
+              </w:rPr>
+              <w:t>NGUYEN</w:t>
+            </w:r>
+          </w:p>
+        </w:tc>
+      </w:tr>
+    </w:tbl>
+    <w:p>
+      <w:pPr>
+        <w:rPr>
+          <w:sz w:val="28"/>
+          <w:szCs w:val="28"/>
+          <w:u w:val="single"/>
+        </w:rPr>
+      </w:pPr>
+    </w:p>
+    <w:p/>
     <w:p>
       <w:pPr>
         <w:jc w:val="center"/>
@@ -12,15 +347,37 @@
           <w:szCs w:val="72"/>
         </w:rPr>
       </w:pPr>
-      <w:r>
+    </w:p>
+    <w:p>
+      <w:pPr>
+        <w:jc w:val="center"/>
         <w:rPr>
           <w:rFonts w:ascii="Times New Roman" w:hAnsi="Times New Roman" w:cs="Times New Roman"/>
           <w:color w:val="4472C4" w:themeColor="accent1"/>
           <w:sz w:val="72"/>
           <w:szCs w:val="72"/>
         </w:rPr>
+      </w:pPr>
+      <w:r>
+        <w:rPr>
+          <w:rFonts w:ascii="Times New Roman" w:hAnsi="Times New Roman" w:cs="Times New Roman"/>
+          <w:color w:val="4472C4" w:themeColor="accent1"/>
+          <w:sz w:val="72"/>
+          <w:szCs w:val="72"/>
+        </w:rPr>
         <w:t>DATA VISUALIZATION PROJECT</w:t>
       </w:r>
+    </w:p>
+    <w:p>
+      <w:pPr>
+        <w:jc w:val="center"/>
+        <w:rPr>
+          <w:rFonts w:ascii="Times New Roman" w:hAnsi="Times New Roman" w:cs="Times New Roman"/>
+          <w:color w:val="4472C4" w:themeColor="accent1"/>
+          <w:sz w:val="72"/>
+          <w:szCs w:val="72"/>
+        </w:rPr>
+      </w:pPr>
     </w:p>
     <w:p>
       <w:pPr>
@@ -59,24 +416,18 @@
         <w:rPr>
           <w:lang w:val="en-US"/>
         </w:rPr>
+        <w:t xml:space="preserve"> Use the tools and methodology seen in class to reduce the dimensionality of your data to be able to focus on the most important features. Choose the best approach to reduce the dimensionality and to project the data. Explain the model and why it works best for this problem/dataset. Use Python with matplotlib and/or KNIME to plot the dataset and the knowledge extracted from it. Explain the knowledge you extracted.</w:t>
+      </w:r>
+      <w:r>
+        <w:rPr>
+          <w:lang w:val="en-US"/>
+        </w:rPr>
         <w:t xml:space="preserve"> </w:t>
       </w:r>
       <w:r>
         <w:rPr>
           <w:lang w:val="en-US"/>
         </w:rPr>
-        <w:t>Use the tools and methodology seen in class to reduce the dimensionality of your data to be able to focus on the most important features. Choose the best approach to reduce the dimensionality and to project the data. Explain the model and why it works best for this problem/dataset. Use Python with matplotlib and/or KNIME to plot the dataset and the knowledge extracted from it. Explain the knowledge you extracted.</w:t>
-      </w:r>
-      <w:r>
-        <w:rPr>
-          <w:lang w:val="en-US"/>
-        </w:rPr>
-        <w:t xml:space="preserve"> </w:t>
-      </w:r>
-      <w:r>
-        <w:rPr>
-          <w:lang w:val="en-US"/>
-        </w:rPr>
         <w:t>The same dataset can be used for both projects.</w:t>
       </w:r>
     </w:p>
@@ -92,14 +443,6 @@
     </w:p>
     <w:p>
       <w:pPr>
-        <w:spacing w:line="360" w:lineRule="auto"/>
-        <w:jc w:val="both"/>
-        <w:rPr>
-          <w:rFonts w:ascii="Times New Roman" w:hAnsi="Times New Roman" w:cs="Times New Roman"/>
-          <w:lang w:val="en-US"/>
-        </w:rPr>
-      </w:pPr>
-      <w:r>
         <w:rPr>
           <w:rFonts w:ascii="Times New Roman" w:hAnsi="Times New Roman" w:cs="Times New Roman"/>
           <w:b/>
@@ -107,6 +450,36 @@
           <w:u w:val="single"/>
           <w:lang w:val="en-US"/>
         </w:rPr>
+      </w:pPr>
+      <w:r>
+        <w:rPr>
+          <w:rFonts w:ascii="Times New Roman" w:hAnsi="Times New Roman" w:cs="Times New Roman"/>
+          <w:b/>
+          <w:bCs/>
+          <w:u w:val="single"/>
+          <w:lang w:val="en-US"/>
+        </w:rPr>
+        <w:br w:type="page"/>
+      </w:r>
+    </w:p>
+    <w:p>
+      <w:pPr>
+        <w:spacing w:line="360" w:lineRule="auto"/>
+        <w:jc w:val="both"/>
+        <w:rPr>
+          <w:rFonts w:ascii="Times New Roman" w:hAnsi="Times New Roman" w:cs="Times New Roman"/>
+          <w:lang w:val="en-US"/>
+        </w:rPr>
+      </w:pPr>
+      <w:r>
+        <w:rPr>
+          <w:rFonts w:ascii="Times New Roman" w:hAnsi="Times New Roman" w:cs="Times New Roman"/>
+          <w:b/>
+          <w:bCs/>
+          <w:u w:val="single"/>
+          <w:lang w:val="en-US"/>
+        </w:rPr>
+        <w:lastRenderedPageBreak/>
         <w:t>Process</w:t>
       </w:r>
       <w:r>
@@ -165,6 +538,7 @@
       <w:r>
         <w:rPr>
           <w:rFonts w:ascii="Times New Roman" w:hAnsi="Times New Roman" w:cs="Times New Roman"/>
+          <w:noProof/>
           <w:lang w:val="en-US"/>
         </w:rPr>
         <w:drawing>
@@ -183,7 +557,7 @@
                     <pic:cNvPicPr/>
                   </pic:nvPicPr>
                   <pic:blipFill>
-                    <a:blip r:embed="rId5"/>
+                    <a:blip r:embed="rId6"/>
                     <a:stretch>
                       <a:fillRect/>
                     </a:stretch>
@@ -238,104 +612,14 @@
       <w:r>
         <w:rPr>
           <w:rFonts w:ascii="Times New Roman" w:hAnsi="Times New Roman" w:cs="Times New Roman"/>
-          <w:lang w:val="en-US"/>
-        </w:rPr>
-        <w:lastRenderedPageBreak/>
+          <w:noProof/>
+          <w:lang w:val="en-US"/>
+        </w:rPr>
         <w:drawing>
           <wp:inline distT="0" distB="0" distL="0" distR="0" wp14:anchorId="4CF873FA" wp14:editId="5C20742F">
             <wp:extent cx="5760720" cy="1391920"/>
             <wp:effectExtent l="0" t="0" r="0" b="0"/>
             <wp:docPr id="2" name="Image 2"/>
-            <wp:cNvGraphicFramePr>
-              <a:graphicFrameLocks xmlns:a="http://schemas.openxmlformats.org/drawingml/2006/main" noChangeAspect="1"/>
-            </wp:cNvGraphicFramePr>
-            <a:graphic xmlns:a="http://schemas.openxmlformats.org/drawingml/2006/main">
-              <a:graphicData uri="http://schemas.openxmlformats.org/drawingml/2006/picture">
-                <pic:pic xmlns:pic="http://schemas.openxmlformats.org/drawingml/2006/picture">
-                  <pic:nvPicPr>
-                    <pic:cNvPr id="1" name=""/>
-                    <pic:cNvPicPr/>
-                  </pic:nvPicPr>
-                  <pic:blipFill>
-                    <a:blip r:embed="rId6"/>
-                    <a:stretch>
-                      <a:fillRect/>
-                    </a:stretch>
-                  </pic:blipFill>
-                  <pic:spPr>
-                    <a:xfrm>
-                      <a:off x="0" y="0"/>
-                      <a:ext cx="5760720" cy="1391920"/>
-                    </a:xfrm>
-                    <a:prstGeom prst="rect">
-                      <a:avLst/>
-                    </a:prstGeom>
-                  </pic:spPr>
-                </pic:pic>
-              </a:graphicData>
-            </a:graphic>
-          </wp:inline>
-        </w:drawing>
-      </w:r>
-    </w:p>
-    <w:p>
-      <w:pPr>
-        <w:pStyle w:val="Paragraphedeliste"/>
-        <w:numPr>
-          <w:ilvl w:val="0"/>
-          <w:numId w:val="1"/>
-        </w:numPr>
-        <w:spacing w:line="360" w:lineRule="auto"/>
-        <w:jc w:val="both"/>
-        <w:rPr>
-          <w:rFonts w:ascii="Times New Roman" w:hAnsi="Times New Roman" w:cs="Times New Roman"/>
-          <w:lang w:val="en-US"/>
-        </w:rPr>
-      </w:pPr>
-      <w:r>
-        <w:rPr>
-          <w:rFonts w:ascii="Times New Roman" w:hAnsi="Times New Roman" w:cs="Times New Roman"/>
-          <w:lang w:val="en-US"/>
-        </w:rPr>
-        <w:t xml:space="preserve">Preprocessing part </w:t>
-      </w:r>
-    </w:p>
-    <w:p>
-      <w:pPr>
-        <w:spacing w:line="360" w:lineRule="auto"/>
-        <w:jc w:val="both"/>
-        <w:rPr>
-          <w:rFonts w:ascii="Times New Roman" w:hAnsi="Times New Roman" w:cs="Times New Roman"/>
-          <w:lang w:val="en-US"/>
-        </w:rPr>
-      </w:pPr>
-      <w:r>
-        <w:rPr>
-          <w:rFonts w:ascii="Times New Roman" w:hAnsi="Times New Roman" w:cs="Times New Roman"/>
-          <w:lang w:val="en-US"/>
-        </w:rPr>
-        <w:t>Here we are going to divide our data into training and test sets</w:t>
-      </w:r>
-    </w:p>
-    <w:p>
-      <w:pPr>
-        <w:spacing w:line="360" w:lineRule="auto"/>
-        <w:jc w:val="both"/>
-        <w:rPr>
-          <w:rFonts w:ascii="Times New Roman" w:hAnsi="Times New Roman" w:cs="Times New Roman"/>
-          <w:lang w:val="en-US"/>
-        </w:rPr>
-      </w:pPr>
-      <w:r>
-        <w:rPr>
-          <w:rFonts w:ascii="Times New Roman" w:hAnsi="Times New Roman" w:cs="Times New Roman"/>
-          <w:lang w:val="en-US"/>
-        </w:rPr>
-        <w:drawing>
-          <wp:inline distT="0" distB="0" distL="0" distR="0" wp14:anchorId="587CC866" wp14:editId="3F8DF1A2">
-            <wp:extent cx="5760720" cy="363855"/>
-            <wp:effectExtent l="0" t="0" r="0" b="0"/>
-            <wp:docPr id="3" name="Image 3"/>
             <wp:cNvGraphicFramePr>
               <a:graphicFrameLocks xmlns:a="http://schemas.openxmlformats.org/drawingml/2006/main" noChangeAspect="1"/>
             </wp:cNvGraphicFramePr>
@@ -355,6 +639,97 @@
                   <pic:spPr>
                     <a:xfrm>
                       <a:off x="0" y="0"/>
+                      <a:ext cx="5760720" cy="1391920"/>
+                    </a:xfrm>
+                    <a:prstGeom prst="rect">
+                      <a:avLst/>
+                    </a:prstGeom>
+                  </pic:spPr>
+                </pic:pic>
+              </a:graphicData>
+            </a:graphic>
+          </wp:inline>
+        </w:drawing>
+      </w:r>
+    </w:p>
+    <w:p>
+      <w:pPr>
+        <w:pStyle w:val="Paragraphedeliste"/>
+        <w:numPr>
+          <w:ilvl w:val="0"/>
+          <w:numId w:val="1"/>
+        </w:numPr>
+        <w:spacing w:line="360" w:lineRule="auto"/>
+        <w:jc w:val="both"/>
+        <w:rPr>
+          <w:rFonts w:ascii="Times New Roman" w:hAnsi="Times New Roman" w:cs="Times New Roman"/>
+          <w:lang w:val="en-US"/>
+        </w:rPr>
+      </w:pPr>
+      <w:r>
+        <w:rPr>
+          <w:rFonts w:ascii="Times New Roman" w:hAnsi="Times New Roman" w:cs="Times New Roman"/>
+          <w:lang w:val="en-US"/>
+        </w:rPr>
+        <w:t xml:space="preserve">Preprocessing part </w:t>
+      </w:r>
+    </w:p>
+    <w:p>
+      <w:pPr>
+        <w:spacing w:line="360" w:lineRule="auto"/>
+        <w:jc w:val="both"/>
+        <w:rPr>
+          <w:rFonts w:ascii="Times New Roman" w:hAnsi="Times New Roman" w:cs="Times New Roman"/>
+          <w:lang w:val="en-US"/>
+        </w:rPr>
+      </w:pPr>
+      <w:r>
+        <w:rPr>
+          <w:rFonts w:ascii="Times New Roman" w:hAnsi="Times New Roman" w:cs="Times New Roman"/>
+          <w:lang w:val="en-US"/>
+        </w:rPr>
+        <w:t>Here we are going to divide our data into training and test sets</w:t>
+      </w:r>
+    </w:p>
+    <w:p>
+      <w:pPr>
+        <w:spacing w:line="360" w:lineRule="auto"/>
+        <w:jc w:val="both"/>
+        <w:rPr>
+          <w:rFonts w:ascii="Times New Roman" w:hAnsi="Times New Roman" w:cs="Times New Roman"/>
+          <w:lang w:val="en-US"/>
+        </w:rPr>
+      </w:pPr>
+      <w:r>
+        <w:rPr>
+          <w:rFonts w:ascii="Times New Roman" w:hAnsi="Times New Roman" w:cs="Times New Roman"/>
+          <w:noProof/>
+          <w:lang w:val="en-US"/>
+        </w:rPr>
+        <w:drawing>
+          <wp:inline distT="0" distB="0" distL="0" distR="0" wp14:anchorId="587CC866" wp14:editId="3F8DF1A2">
+            <wp:extent cx="5760720" cy="363855"/>
+            <wp:effectExtent l="0" t="0" r="0" b="0"/>
+            <wp:docPr id="3" name="Image 3"/>
+            <wp:cNvGraphicFramePr>
+              <a:graphicFrameLocks xmlns:a="http://schemas.openxmlformats.org/drawingml/2006/main" noChangeAspect="1"/>
+            </wp:cNvGraphicFramePr>
+            <a:graphic xmlns:a="http://schemas.openxmlformats.org/drawingml/2006/main">
+              <a:graphicData uri="http://schemas.openxmlformats.org/drawingml/2006/picture">
+                <pic:pic xmlns:pic="http://schemas.openxmlformats.org/drawingml/2006/picture">
+                  <pic:nvPicPr>
+                    <pic:cNvPr id="1" name=""/>
+                    <pic:cNvPicPr/>
+                  </pic:nvPicPr>
+                  <pic:blipFill>
+                    <a:blip r:embed="rId8"/>
+                    <a:stretch>
+                      <a:fillRect/>
+                    </a:stretch>
+                  </pic:blipFill>
+                  <pic:spPr>
+                    <a:xfrm>
+                      <a:off x="0" y="0"/>
                       <a:ext cx="5760720" cy="363855"/>
                     </a:xfrm>
                     <a:prstGeom prst="rect">
@@ -426,8 +801,10 @@
       <w:r>
         <w:rPr>
           <w:rFonts w:ascii="Times New Roman" w:hAnsi="Times New Roman" w:cs="Times New Roman"/>
-          <w:lang w:val="en-US"/>
-        </w:rPr>
+          <w:noProof/>
+          <w:lang w:val="en-US"/>
+        </w:rPr>
+        <w:lastRenderedPageBreak/>
         <w:drawing>
           <wp:inline distT="0" distB="0" distL="0" distR="0" wp14:anchorId="2262D4B1" wp14:editId="4486547B">
             <wp:extent cx="3473629" cy="806491"/>
@@ -444,7 +821,7 @@
                     <pic:cNvPicPr/>
                   </pic:nvPicPr>
                   <pic:blipFill>
-                    <a:blip r:embed="rId8"/>
+                    <a:blip r:embed="rId9"/>
                     <a:stretch>
                       <a:fillRect/>
                     </a:stretch>
@@ -499,6 +876,7 @@
       <w:r>
         <w:rPr>
           <w:rFonts w:ascii="Times New Roman" w:hAnsi="Times New Roman" w:cs="Times New Roman"/>
+          <w:noProof/>
           <w:lang w:val="en-US"/>
         </w:rPr>
         <w:drawing>
@@ -517,7 +895,7 @@
                     <pic:cNvPicPr/>
                   </pic:nvPicPr>
                   <pic:blipFill>
-                    <a:blip r:embed="rId9"/>
+                    <a:blip r:embed="rId10"/>
                     <a:stretch>
                       <a:fillRect/>
                     </a:stretch>
@@ -661,6 +1039,7 @@
       <w:r>
         <w:rPr>
           <w:rFonts w:ascii="Times New Roman" w:hAnsi="Times New Roman" w:cs="Times New Roman"/>
+          <w:noProof/>
           <w:lang w:val="en-US"/>
         </w:rPr>
         <w:drawing>
@@ -679,7 +1058,7 @@
                     <pic:cNvPicPr/>
                   </pic:nvPicPr>
                   <pic:blipFill>
-                    <a:blip r:embed="rId10"/>
+                    <a:blip r:embed="rId11"/>
                     <a:stretch>
                       <a:fillRect/>
                     </a:stretch>
@@ -719,7 +1098,6 @@
           <w:rFonts w:ascii="Times New Roman" w:hAnsi="Times New Roman" w:cs="Times New Roman"/>
           <w:lang w:val="en-US"/>
         </w:rPr>
-        <w:lastRenderedPageBreak/>
         <w:t>Performance evaluation</w:t>
       </w:r>
     </w:p>
@@ -780,6 +1158,7 @@
       <w:r>
         <w:rPr>
           <w:rFonts w:ascii="Times New Roman" w:hAnsi="Times New Roman" w:cs="Times New Roman"/>
+          <w:noProof/>
           <w:lang w:val="en-US"/>
         </w:rPr>
         <w:drawing>
@@ -798,7 +1177,7 @@
                     <pic:cNvPicPr/>
                   </pic:nvPicPr>
                   <pic:blipFill>
-                    <a:blip r:embed="rId11"/>
+                    <a:blip r:embed="rId12"/>
                     <a:stretch>
                       <a:fillRect/>
                     </a:stretch>
@@ -877,6 +1256,7 @@
       <w:r>
         <w:rPr>
           <w:rFonts w:ascii="Times New Roman" w:hAnsi="Times New Roman" w:cs="Times New Roman"/>
+          <w:noProof/>
           <w:lang w:val="en-US"/>
         </w:rPr>
         <w:drawing>
@@ -895,7 +1275,7 @@
                     <pic:cNvPicPr/>
                   </pic:nvPicPr>
                   <pic:blipFill>
-                    <a:blip r:embed="rId12"/>
+                    <a:blip r:embed="rId13"/>
                     <a:stretch>
                       <a:fillRect/>
                     </a:stretch>
@@ -928,8 +1308,10 @@
       <w:r>
         <w:rPr>
           <w:rFonts w:ascii="Times New Roman" w:hAnsi="Times New Roman" w:cs="Times New Roman"/>
-          <w:lang w:val="en-US"/>
-        </w:rPr>
+          <w:noProof/>
+          <w:lang w:val="en-US"/>
+        </w:rPr>
+        <w:lastRenderedPageBreak/>
         <w:drawing>
           <wp:inline distT="0" distB="0" distL="0" distR="0" wp14:anchorId="7071920C" wp14:editId="4FFCCC85">
             <wp:extent cx="4959605" cy="3892750"/>
@@ -946,7 +1328,7 @@
                     <pic:cNvPicPr/>
                   </pic:nvPicPr>
                   <pic:blipFill>
-                    <a:blip r:embed="rId13"/>
+                    <a:blip r:embed="rId14"/>
                     <a:stretch>
                       <a:fillRect/>
                     </a:stretch>
@@ -1019,7 +1401,15 @@
           <w:rFonts w:ascii="Times New Roman" w:hAnsi="Times New Roman" w:cs="Times New Roman"/>
           <w:lang w:val="en-US"/>
         </w:rPr>
-        <w:t xml:space="preserve"> in</w:t>
+        <w:t xml:space="preserve"> </w:t>
+      </w:r>
+      <w:proofErr w:type="gramStart"/>
+      <w:r>
+        <w:rPr>
+          <w:rFonts w:ascii="Times New Roman" w:hAnsi="Times New Roman" w:cs="Times New Roman"/>
+          <w:lang w:val="en-US"/>
+        </w:rPr>
+        <w:t>in</w:t>
       </w:r>
       <w:r>
         <w:rPr>
@@ -1028,6 +1418,7 @@
         </w:rPr>
         <w:t xml:space="preserve"> :</w:t>
       </w:r>
+      <w:proofErr w:type="gramEnd"/>
     </w:p>
     <w:p>
       <w:pPr>
@@ -1091,9 +1482,9 @@
       <w:r>
         <w:rPr>
           <w:rFonts w:ascii="Times New Roman" w:hAnsi="Times New Roman" w:cs="Times New Roman"/>
-          <w:lang w:val="en-US"/>
-        </w:rPr>
-        <w:lastRenderedPageBreak/>
+          <w:noProof/>
+          <w:lang w:val="en-US"/>
+        </w:rPr>
         <w:drawing>
           <wp:inline distT="0" distB="0" distL="0" distR="0" wp14:anchorId="6740E862" wp14:editId="401FE299">
             <wp:extent cx="3892750" cy="615982"/>
@@ -1110,7 +1501,7 @@
                     <pic:cNvPicPr/>
                   </pic:nvPicPr>
                   <pic:blipFill>
-                    <a:blip r:embed="rId14"/>
+                    <a:blip r:embed="rId15"/>
                     <a:stretch>
                       <a:fillRect/>
                     </a:stretch>
@@ -1179,6 +1570,7 @@
       <w:r>
         <w:rPr>
           <w:rFonts w:ascii="Times New Roman" w:hAnsi="Times New Roman" w:cs="Times New Roman"/>
+          <w:noProof/>
           <w:lang w:val="en-US"/>
         </w:rPr>
         <w:drawing>
@@ -1197,7 +1589,7 @@
                     <pic:cNvPicPr/>
                   </pic:nvPicPr>
                   <pic:blipFill>
-                    <a:blip r:embed="rId15"/>
+                    <a:blip r:embed="rId16"/>
                     <a:stretch>
                       <a:fillRect/>
                     </a:stretch>
@@ -1266,8 +1658,10 @@
       <w:r>
         <w:rPr>
           <w:rFonts w:ascii="Times New Roman" w:hAnsi="Times New Roman" w:cs="Times New Roman"/>
-          <w:lang w:val="en-US"/>
-        </w:rPr>
+          <w:noProof/>
+          <w:lang w:val="en-US"/>
+        </w:rPr>
+        <w:lastRenderedPageBreak/>
         <w:drawing>
           <wp:inline distT="0" distB="0" distL="0" distR="0" wp14:anchorId="2D3E4173" wp14:editId="486195D8">
             <wp:extent cx="5112013" cy="3664138"/>
@@ -1284,7 +1678,7 @@
                     <pic:cNvPicPr/>
                   </pic:nvPicPr>
                   <pic:blipFill>
-                    <a:blip r:embed="rId16"/>
+                    <a:blip r:embed="rId17"/>
                     <a:stretch>
                       <a:fillRect/>
                     </a:stretch>
@@ -1387,6 +1781,7 @@
       <w:r>
         <w:rPr>
           <w:rFonts w:ascii="Times New Roman" w:hAnsi="Times New Roman" w:cs="Times New Roman"/>
+          <w:noProof/>
           <w:lang w:val="en-US"/>
         </w:rPr>
         <w:drawing>
@@ -1405,7 +1800,7 @@
                     <pic:cNvPicPr/>
                   </pic:nvPicPr>
                   <pic:blipFill>
-                    <a:blip r:embed="rId17"/>
+                    <a:blip r:embed="rId18"/>
                     <a:stretch>
                       <a:fillRect/>
                     </a:stretch>
@@ -1467,6 +1862,7 @@
       <w:r>
         <w:rPr>
           <w:rFonts w:ascii="Times New Roman" w:hAnsi="Times New Roman" w:cs="Times New Roman"/>
+          <w:noProof/>
           <w:lang w:val="en-US"/>
         </w:rPr>
         <w:lastRenderedPageBreak/>
@@ -1486,7 +1882,7 @@
                     <pic:cNvPicPr/>
                   </pic:nvPicPr>
                   <pic:blipFill>
-                    <a:blip r:embed="rId18"/>
+                    <a:blip r:embed="rId19"/>
                     <a:stretch>
                       <a:fillRect/>
                     </a:stretch>
@@ -2085,6 +2481,7 @@
     <w:lsdException w:name="HTML Sample" w:semiHidden="1" w:unhideWhenUsed="1"/>
     <w:lsdException w:name="HTML Typewriter" w:semiHidden="1" w:unhideWhenUsed="1"/>
     <w:lsdException w:name="HTML Variable" w:semiHidden="1" w:unhideWhenUsed="1"/>
+    <w:lsdException w:name="Normal Table" w:semiHidden="1" w:unhideWhenUsed="1"/>
     <w:lsdException w:name="annotation subject" w:semiHidden="1" w:unhideWhenUsed="1"/>
     <w:lsdException w:name="No List" w:semiHidden="1" w:unhideWhenUsed="1"/>
     <w:lsdException w:name="Outline List 1" w:semiHidden="1" w:unhideWhenUsed="1"/>
@@ -2131,8 +2528,10 @@
     <w:lsdException w:name="Table Subtle 2" w:semiHidden="1" w:unhideWhenUsed="1"/>
     <w:lsdException w:name="Table Web 1" w:semiHidden="1" w:unhideWhenUsed="1"/>
     <w:lsdException w:name="Table Web 2" w:semiHidden="1" w:unhideWhenUsed="1"/>
+    <w:lsdException w:name="Table Web 3" w:semiHidden="1" w:unhideWhenUsed="1"/>
     <w:lsdException w:name="Balloon Text" w:semiHidden="1" w:unhideWhenUsed="1"/>
     <w:lsdException w:name="Table Grid" w:uiPriority="39"/>
+    <w:lsdException w:name="Table Theme" w:semiHidden="1" w:unhideWhenUsed="1"/>
     <w:lsdException w:name="Placeholder Text" w:semiHidden="1"/>
     <w:lsdException w:name="No Spacing" w:uiPriority="1" w:qFormat="1"/>
     <w:lsdException w:name="Light Shading" w:uiPriority="60"/>
@@ -2412,6 +2811,115 @@
       <w:ind w:left="720"/>
       <w:contextualSpacing/>
     </w:pPr>
+  </w:style>
+  <w:style w:type="paragraph" w:customStyle="1" w:styleId="e905">
+    <w:name w:val="e905"/>
+    <w:basedOn w:val="Normal"/>
+    <w:rsid w:val="00806CB7"/>
+    <w:pPr>
+      <w:spacing w:before="100" w:beforeAutospacing="1" w:after="100" w:afterAutospacing="1" w:line="240" w:lineRule="auto"/>
+    </w:pPr>
+    <w:rPr>
+      <w:rFonts w:ascii="Times New Roman" w:eastAsia="Times New Roman" w:hAnsi="Times New Roman" w:cs="Times New Roman"/>
+      <w:sz w:val="24"/>
+      <w:szCs w:val="24"/>
+      <w:lang w:eastAsia="fr-FR"/>
+    </w:rPr>
+  </w:style>
+  <w:style w:type="character" w:customStyle="1" w:styleId="qowt-font3-aleo">
+    <w:name w:val="qowt-font3-aleo"/>
+    <w:basedOn w:val="Policepardfaut"/>
+    <w:rsid w:val="00806CB7"/>
+  </w:style>
+  <w:style w:type="paragraph" w:customStyle="1" w:styleId="e909">
+    <w:name w:val="e909"/>
+    <w:basedOn w:val="Normal"/>
+    <w:rsid w:val="00806CB7"/>
+    <w:pPr>
+      <w:spacing w:before="100" w:beforeAutospacing="1" w:after="100" w:afterAutospacing="1" w:line="240" w:lineRule="auto"/>
+    </w:pPr>
+    <w:rPr>
+      <w:rFonts w:ascii="Times New Roman" w:eastAsia="Times New Roman" w:hAnsi="Times New Roman" w:cs="Times New Roman"/>
+      <w:sz w:val="24"/>
+      <w:szCs w:val="24"/>
+      <w:lang w:eastAsia="fr-FR"/>
+    </w:rPr>
+  </w:style>
+  <w:style w:type="paragraph" w:customStyle="1" w:styleId="e913">
+    <w:name w:val="e913"/>
+    <w:basedOn w:val="Normal"/>
+    <w:rsid w:val="00806CB7"/>
+    <w:pPr>
+      <w:spacing w:before="100" w:beforeAutospacing="1" w:after="100" w:afterAutospacing="1" w:line="240" w:lineRule="auto"/>
+    </w:pPr>
+    <w:rPr>
+      <w:rFonts w:ascii="Times New Roman" w:eastAsia="Times New Roman" w:hAnsi="Times New Roman" w:cs="Times New Roman"/>
+      <w:sz w:val="24"/>
+      <w:szCs w:val="24"/>
+      <w:lang w:eastAsia="fr-FR"/>
+    </w:rPr>
+  </w:style>
+  <w:style w:type="paragraph" w:styleId="Sansinterligne">
+    <w:name w:val="No Spacing"/>
+    <w:uiPriority w:val="1"/>
+    <w:qFormat/>
+    <w:rsid w:val="00806CB7"/>
+    <w:pPr>
+      <w:spacing w:after="0" w:line="240" w:lineRule="auto"/>
+    </w:pPr>
+  </w:style>
+  <w:style w:type="paragraph" w:styleId="Titre">
+    <w:name w:val="Title"/>
+    <w:basedOn w:val="Normal"/>
+    <w:next w:val="Normal"/>
+    <w:link w:val="TitreCar"/>
+    <w:uiPriority w:val="10"/>
+    <w:qFormat/>
+    <w:rsid w:val="00806CB7"/>
+    <w:pPr>
+      <w:spacing w:after="0" w:line="240" w:lineRule="auto"/>
+      <w:contextualSpacing/>
+    </w:pPr>
+    <w:rPr>
+      <w:rFonts w:asciiTheme="majorHAnsi" w:eastAsiaTheme="majorEastAsia" w:hAnsiTheme="majorHAnsi" w:cstheme="majorBidi"/>
+      <w:spacing w:val="-10"/>
+      <w:kern w:val="28"/>
+      <w:sz w:val="56"/>
+      <w:szCs w:val="56"/>
+    </w:rPr>
+  </w:style>
+  <w:style w:type="character" w:customStyle="1" w:styleId="TitreCar">
+    <w:name w:val="Titre Car"/>
+    <w:basedOn w:val="Policepardfaut"/>
+    <w:link w:val="Titre"/>
+    <w:uiPriority w:val="10"/>
+    <w:rsid w:val="00806CB7"/>
+    <w:rPr>
+      <w:rFonts w:asciiTheme="majorHAnsi" w:eastAsiaTheme="majorEastAsia" w:hAnsiTheme="majorHAnsi" w:cstheme="majorBidi"/>
+      <w:spacing w:val="-10"/>
+      <w:kern w:val="28"/>
+      <w:sz w:val="56"/>
+      <w:szCs w:val="56"/>
+    </w:rPr>
+  </w:style>
+  <w:style w:type="table" w:styleId="Grilledutableau">
+    <w:name w:val="Table Grid"/>
+    <w:basedOn w:val="TableauNormal"/>
+    <w:uiPriority w:val="39"/>
+    <w:rsid w:val="00806CB7"/>
+    <w:pPr>
+      <w:spacing w:after="0" w:line="240" w:lineRule="auto"/>
+    </w:pPr>
+    <w:tblPr>
+      <w:tblBorders>
+        <w:top w:val="single" w:sz="4" w:space="0" w:color="auto"/>
+        <w:left w:val="single" w:sz="4" w:space="0" w:color="auto"/>
+        <w:bottom w:val="single" w:sz="4" w:space="0" w:color="auto"/>
+        <w:right w:val="single" w:sz="4" w:space="0" w:color="auto"/>
+        <w:insideH w:val="single" w:sz="4" w:space="0" w:color="auto"/>
+        <w:insideV w:val="single" w:sz="4" w:space="0" w:color="auto"/>
+      </w:tblBorders>
+    </w:tblPr>
   </w:style>
 </w:styles>
 </file>
@@ -2709,4 +3217,16 @@
     </a:ext>
   </a:extLst>
 </a:theme>
+</file>
+
+<file path=customXml/item1.xml><?xml version="1.0" encoding="utf-8"?>
+<b:Sources xmlns:b="http://schemas.openxmlformats.org/officeDocument/2006/bibliography" xmlns="http://schemas.openxmlformats.org/officeDocument/2006/bibliography" SelectedStyle="\APASixthEditionOfficeOnline.xsl" StyleName="APA" Version="6"/>
+</file>
+
+<file path=customXml/itemProps1.xml><?xml version="1.0" encoding="utf-8"?>
+<ds:datastoreItem xmlns:ds="http://schemas.openxmlformats.org/officeDocument/2006/customXml" ds:itemID="{79184DCB-0C80-40CC-8A7D-CC85C1CAA76D}">
+  <ds:schemaRefs>
+    <ds:schemaRef ds:uri="http://schemas.openxmlformats.org/officeDocument/2006/bibliography"/>
+  </ds:schemaRefs>
+</ds:datastoreItem>
 </file>
</xml_diff>